<commit_message>
Committing rest of week1 material
</commit_message>
<xml_diff>
--- a/Java-Week1-Coding-Assignment-10.docx
+++ b/Java-Week1-Coding-Assignment-10.docx
@@ -25,6 +25,28 @@
         </w:rPr>
         <w:t>URL to GitHub Repository:</w:t>
       </w:r>
+      <w:r>
+        <w:rPr>
+          <w:rFonts w:eastAsiaTheme="minorEastAsia"/>
+          <w:b/>
+          <w:bCs/>
+          <w:color w:val="000000" w:themeColor="text1"/>
+          <w:sz w:val="20"/>
+          <w:szCs w:val="20"/>
+        </w:rPr>
+        <w:t xml:space="preserve"> </w:t>
+      </w:r>
+      <w:r>
+        <w:rPr>
+          <w:rFonts w:eastAsiaTheme="minorEastAsia"/>
+          <w:b/>
+          <w:bCs/>
+          <w:color w:val="000000" w:themeColor="text1"/>
+          <w:sz w:val="20"/>
+          <w:szCs w:val="20"/>
+        </w:rPr>
+        <w:t>https://github.com/bsilva87/Week1Assignments.git</w:t>
+      </w:r>
     </w:p>
     <w:p>
       <w:pPr>
@@ -45,6 +67,28 @@
           <w:szCs w:val="20"/>
         </w:rPr>
         <w:t>URL to Public Link of your Video:</w:t>
+      </w:r>
+      <w:r>
+        <w:rPr>
+          <w:rFonts w:eastAsiaTheme="minorEastAsia"/>
+          <w:b/>
+          <w:bCs/>
+          <w:color w:val="000000" w:themeColor="text1"/>
+          <w:sz w:val="20"/>
+          <w:szCs w:val="20"/>
+        </w:rPr>
+        <w:t xml:space="preserve"> </w:t>
+      </w:r>
+      <w:r>
+        <w:rPr>
+          <w:rFonts w:eastAsiaTheme="minorEastAsia"/>
+          <w:b/>
+          <w:bCs/>
+          <w:color w:val="000000" w:themeColor="text1"/>
+          <w:sz w:val="20"/>
+          <w:szCs w:val="20"/>
+        </w:rPr>
+        <w:t>https://youtu.be/TgOMcXEMo_A</w:t>
       </w:r>
     </w:p>
     <w:p>
@@ -1431,10 +1475,53 @@
           <w:szCs w:val="20"/>
         </w:rPr>
       </w:pPr>
+      <w:r>
+        <w:rPr>
+          <w:rFonts w:eastAsiaTheme="minorEastAsia"/>
+          <w:sz w:val="20"/>
+          <w:szCs w:val="20"/>
+        </w:rPr>
+        <w:lastRenderedPageBreak/>
+        <w:drawing>
+          <wp:inline distT="0" distB="0" distL="0" distR="0" wp14:anchorId="3AAD7F2F" wp14:editId="2F690369">
+            <wp:extent cx="6858000" cy="6784975"/>
+            <wp:effectExtent l="0" t="0" r="0" b="0"/>
+            <wp:docPr id="1" name="Picture 1" descr="Text&#10;&#10;Description automatically generated"/>
+            <wp:cNvGraphicFramePr>
+              <a:graphicFrameLocks xmlns:a="http://schemas.openxmlformats.org/drawingml/2006/main" noChangeAspect="1"/>
+            </wp:cNvGraphicFramePr>
+            <a:graphic xmlns:a="http://schemas.openxmlformats.org/drawingml/2006/main">
+              <a:graphicData uri="http://schemas.openxmlformats.org/drawingml/2006/picture">
+                <pic:pic xmlns:pic="http://schemas.openxmlformats.org/drawingml/2006/picture">
+                  <pic:nvPicPr>
+                    <pic:cNvPr id="1" name="Picture 1" descr="Text&#10;&#10;Description automatically generated"/>
+                    <pic:cNvPicPr/>
+                  </pic:nvPicPr>
+                  <pic:blipFill>
+                    <a:blip r:embed="rId11"/>
+                    <a:stretch>
+                      <a:fillRect/>
+                    </a:stretch>
+                  </pic:blipFill>
+                  <pic:spPr>
+                    <a:xfrm>
+                      <a:off x="0" y="0"/>
+                      <a:ext cx="6858000" cy="6784975"/>
+                    </a:xfrm>
+                    <a:prstGeom prst="rect">
+                      <a:avLst/>
+                    </a:prstGeom>
+                  </pic:spPr>
+                </pic:pic>
+              </a:graphicData>
+            </a:graphic>
+          </wp:inline>
+        </w:drawing>
+      </w:r>
     </w:p>
     <w:sectPr>
-      <w:headerReference w:type="default" r:id="rId11"/>
-      <w:footerReference w:type="default" r:id="rId12"/>
+      <w:headerReference w:type="default" r:id="rId12"/>
+      <w:footerReference w:type="default" r:id="rId13"/>
       <w:pgSz w:w="12240" w:h="15840"/>
       <w:pgMar w:top="720" w:right="720" w:bottom="720" w:left="720" w:header="720" w:footer="720" w:gutter="0"/>
       <w:cols w:space="720"/>

</xml_diff>